<commit_message>
Creo que esta acabado
He hecho la ultima funcionalidad de permanencia
</commit_message>
<xml_diff>
--- a/CheckList.docx
+++ b/CheckList.docx
@@ -915,14 +915,14 @@
         <w:rPr>
           <w:sz w:val="18"/>
           <w:szCs w:val="18"/>
-          <w:highlight w:val="red"/>
-        </w:rPr>
-      </w:pPr>
-      <w:r>
-        <w:rPr>
-          <w:sz w:val="18"/>
-          <w:szCs w:val="18"/>
-          <w:highlight w:val="red"/>
+          <w:highlight w:val="green"/>
+        </w:rPr>
+      </w:pPr>
+      <w:r>
+        <w:rPr>
+          <w:sz w:val="18"/>
+          <w:szCs w:val="18"/>
+          <w:highlight w:val="green"/>
         </w:rPr>
         <w:t xml:space="preserve">• Petición de varias permanencias: </w:t>
       </w:r>
@@ -931,7 +931,7 @@
           <w:rFonts w:ascii="Courier New" w:hAnsi="Courier New" w:cs="Courier New"/>
           <w:sz w:val="18"/>
           <w:szCs w:val="18"/>
-          <w:highlight w:val="red"/>
+          <w:highlight w:val="green"/>
         </w:rPr>
         <w:t xml:space="preserve">o </w:t>
       </w:r>
@@ -939,7 +939,7 @@
         <w:rPr>
           <w:sz w:val="18"/>
           <w:szCs w:val="18"/>
-          <w:highlight w:val="red"/>
+          <w:highlight w:val="green"/>
         </w:rPr>
         <w:t xml:space="preserve">Comprobación correcta del NIF y existencia del empleado antes de visualizar la permanencia (denegación en caso de NIF incorrecto o empleado no existente). </w:t>
       </w:r>
@@ -954,7 +954,7 @@
         <w:rPr>
           <w:sz w:val="18"/>
           <w:szCs w:val="18"/>
-          <w:highlight w:val="red"/>
+          <w:highlight w:val="green"/>
         </w:rPr>
       </w:pPr>
       <w:r>
@@ -962,7 +962,7 @@
           <w:rFonts w:ascii="Courier New" w:hAnsi="Courier New" w:cs="Courier New"/>
           <w:sz w:val="18"/>
           <w:szCs w:val="18"/>
-          <w:highlight w:val="red"/>
+          <w:highlight w:val="green"/>
         </w:rPr>
         <w:t xml:space="preserve">o </w:t>
       </w:r>
@@ -970,7 +970,7 @@
         <w:rPr>
           <w:sz w:val="18"/>
           <w:szCs w:val="18"/>
-          <w:highlight w:val="red"/>
+          <w:highlight w:val="green"/>
         </w:rPr>
         <w:t xml:space="preserve">Petición de intervalo de fechas (inicial y final) a calcular la permanencia. La fecha inicial no puede ser mayor que la final. </w:t>
       </w:r>
@@ -986,7 +986,7 @@
           <w:rFonts w:ascii="Courier New" w:hAnsi="Courier New" w:cs="Courier New"/>
           <w:sz w:val="18"/>
           <w:szCs w:val="18"/>
-          <w:highlight w:val="red"/>
+          <w:highlight w:val="green"/>
         </w:rPr>
       </w:pPr>
       <w:r>
@@ -994,7 +994,7 @@
           <w:rFonts w:ascii="Courier New" w:hAnsi="Courier New" w:cs="Courier New"/>
           <w:sz w:val="18"/>
           <w:szCs w:val="18"/>
-          <w:highlight w:val="red"/>
+          <w:highlight w:val="green"/>
         </w:rPr>
         <w:t xml:space="preserve">o Listado de información de permanencias correctas. </w:t>
       </w:r>
@@ -1010,7 +1010,7 @@
           <w:rFonts w:ascii="Courier New" w:hAnsi="Courier New" w:cs="Courier New"/>
           <w:sz w:val="18"/>
           <w:szCs w:val="18"/>
-          <w:highlight w:val="red"/>
+          <w:highlight w:val="green"/>
         </w:rPr>
       </w:pPr>
       <w:r>
@@ -1018,9 +1018,27 @@
           <w:rFonts w:ascii="Courier New" w:hAnsi="Courier New" w:cs="Courier New"/>
           <w:sz w:val="18"/>
           <w:szCs w:val="18"/>
-          <w:highlight w:val="red"/>
-        </w:rPr>
-        <w:t xml:space="preserve">o Cálculo correcto de la duración total de la permanencia pedida. </w:t>
+          <w:highlight w:val="green"/>
+        </w:rPr>
+        <w:t>o Cálculo correcto de la duración total de la permanencia pedida</w:t>
+      </w:r>
+      <w:r>
+        <w:rPr>
+          <w:rFonts w:ascii="Courier New" w:hAnsi="Courier New" w:cs="Courier New"/>
+          <w:sz w:val="18"/>
+          <w:szCs w:val="18"/>
+          <w:highlight w:val="green"/>
+        </w:rPr>
+        <w:t>(</w:t>
+      </w:r>
+      <w:r>
+        <w:rPr>
+          <w:rFonts w:ascii="Courier New" w:hAnsi="Courier New" w:cs="Courier New"/>
+          <w:sz w:val="18"/>
+          <w:szCs w:val="18"/>
+          <w:highlight w:val="green"/>
+        </w:rPr>
+        <w:t xml:space="preserve">. </w:t>
       </w:r>
       <w:r>
         <w:rPr>
@@ -1028,19 +1046,35 @@
           <w:bCs/>
           <w:sz w:val="18"/>
           <w:szCs w:val="18"/>
-          <w:highlight w:val="red"/>
-        </w:rPr>
-        <w:t xml:space="preserve"> </w:t>
-      </w:r>
-    </w:p>
-    <w:p>
-      <w:pPr>
-        <w:pStyle w:val="Default"/>
-        <w:rPr>
-          <w:sz w:val="18"/>
-          <w:szCs w:val="18"/>
-        </w:rPr>
-      </w:pPr>
+          <w:highlight w:val="green"/>
+        </w:rPr>
+        <w:t xml:space="preserve"> </w:t>
+      </w:r>
+    </w:p>
+    <w:p>
+      <w:pPr>
+        <w:pStyle w:val="Default"/>
+        <w:rPr>
+          <w:sz w:val="18"/>
+          <w:szCs w:val="18"/>
+        </w:rPr>
+      </w:pPr>
+    </w:p>
+    <w:p>
+      <w:pPr>
+        <w:pStyle w:val="Default"/>
+        <w:rPr>
+          <w:sz w:val="18"/>
+          <w:szCs w:val="18"/>
+        </w:rPr>
+      </w:pPr>
+      <w:r>
+        <w:rPr>
+          <w:sz w:val="18"/>
+          <w:szCs w:val="18"/>
+        </w:rPr>
+        <w:t>CREO QUE YA ESTA TODO LO ESENCIAL</w:t>
+      </w:r>
     </w:p>
     <w:p/>
     <w:sectPr>
@@ -1235,6 +1269,7 @@
     <w:lsdException w:name="HTML Sample" w:semiHidden="1" w:unhideWhenUsed="1"/>
     <w:lsdException w:name="HTML Typewriter" w:semiHidden="1" w:unhideWhenUsed="1"/>
     <w:lsdException w:name="HTML Variable" w:semiHidden="1" w:unhideWhenUsed="1"/>
+    <w:lsdException w:name="Normal Table" w:semiHidden="1" w:unhideWhenUsed="1"/>
     <w:lsdException w:name="annotation subject" w:semiHidden="1" w:unhideWhenUsed="1"/>
     <w:lsdException w:name="No List" w:semiHidden="1" w:unhideWhenUsed="1"/>
     <w:lsdException w:name="Outline List 1" w:semiHidden="1" w:unhideWhenUsed="1"/>
@@ -1281,8 +1316,10 @@
     <w:lsdException w:name="Table Subtle 2" w:semiHidden="1" w:unhideWhenUsed="1"/>
     <w:lsdException w:name="Table Web 1" w:semiHidden="1" w:unhideWhenUsed="1"/>
     <w:lsdException w:name="Table Web 2" w:semiHidden="1" w:unhideWhenUsed="1"/>
+    <w:lsdException w:name="Table Web 3" w:semiHidden="1" w:unhideWhenUsed="1"/>
     <w:lsdException w:name="Balloon Text" w:semiHidden="1" w:unhideWhenUsed="1"/>
     <w:lsdException w:name="Table Grid" w:uiPriority="39"/>
+    <w:lsdException w:name="Table Theme" w:semiHidden="1" w:unhideWhenUsed="1"/>
     <w:lsdException w:name="Placeholder Text" w:semiHidden="1"/>
     <w:lsdException w:name="No Spacing" w:uiPriority="1" w:qFormat="1"/>
     <w:lsdException w:name="Light Shading" w:uiPriority="60"/>

</xml_diff>